<commit_message>
Se agregan las encuestas en primera vercion, Se agregaron las planificaciones y por ultimo se modifico el formato del reglamento interno
</commit_message>
<xml_diff>
--- a/Actividades/Proy01002/Reglamento Interno.docx
+++ b/Actividades/Proy01002/Reglamento Interno.docx
@@ -120,14 +120,14 @@
         <w:jc w:val="both"/>
         <w:rPr>
           <w:rFonts w:ascii="Times New Roman" w:hAnsi="Times New Roman" w:cs="Times New Roman"/>
-          <w:sz w:val="28"/>
-          <w:szCs w:val="72"/>
-        </w:rPr>
-      </w:pPr>
-      <w:r>
-        <w:rPr>
-          <w:rFonts w:ascii="Times New Roman" w:hAnsi="Times New Roman" w:cs="Times New Roman"/>
-          <w:sz w:val="28"/>
+          <w:sz w:val="24"/>
+          <w:szCs w:val="72"/>
+        </w:rPr>
+      </w:pPr>
+      <w:r>
+        <w:rPr>
+          <w:rFonts w:ascii="Times New Roman" w:hAnsi="Times New Roman" w:cs="Times New Roman"/>
+          <w:sz w:val="24"/>
           <w:szCs w:val="72"/>
         </w:rPr>
         <w:t xml:space="preserve">En el siguiente documento especificaremos el </w:t>
@@ -135,7 +135,7 @@
       <w:r>
         <w:rPr>
           <w:rFonts w:ascii="Times New Roman" w:hAnsi="Times New Roman" w:cs="Times New Roman"/>
-          <w:sz w:val="28"/>
+          <w:sz w:val="24"/>
           <w:szCs w:val="72"/>
         </w:rPr>
         <w:t>reglamento</w:t>
@@ -143,7 +143,7 @@
       <w:r>
         <w:rPr>
           <w:rFonts w:ascii="Times New Roman" w:hAnsi="Times New Roman" w:cs="Times New Roman"/>
-          <w:sz w:val="28"/>
+          <w:sz w:val="24"/>
           <w:szCs w:val="72"/>
         </w:rPr>
         <w:t xml:space="preserve"> interno</w:t>
@@ -151,7 +151,7 @@
       <w:r>
         <w:rPr>
           <w:rFonts w:ascii="Times New Roman" w:hAnsi="Times New Roman" w:cs="Times New Roman"/>
-          <w:sz w:val="28"/>
+          <w:sz w:val="24"/>
           <w:szCs w:val="72"/>
         </w:rPr>
         <w:t xml:space="preserve"> de la empresa</w:t>
@@ -159,7 +159,7 @@
       <w:r>
         <w:rPr>
           <w:rFonts w:ascii="Times New Roman" w:hAnsi="Times New Roman" w:cs="Times New Roman"/>
-          <w:sz w:val="28"/>
+          <w:sz w:val="24"/>
           <w:szCs w:val="72"/>
         </w:rPr>
         <w:t xml:space="preserve"> Bit</w:t>
@@ -167,7 +167,7 @@
       <w:r>
         <w:rPr>
           <w:rFonts w:ascii="Times New Roman" w:hAnsi="Times New Roman" w:cs="Times New Roman"/>
-          <w:sz w:val="28"/>
+          <w:sz w:val="24"/>
           <w:szCs w:val="72"/>
         </w:rPr>
         <w:t>, la cual es conformada</w:t>
@@ -175,7 +175,7 @@
       <w:r>
         <w:rPr>
           <w:rFonts w:ascii="Times New Roman" w:hAnsi="Times New Roman" w:cs="Times New Roman"/>
-          <w:sz w:val="28"/>
+          <w:sz w:val="24"/>
           <w:szCs w:val="72"/>
         </w:rPr>
         <w:t xml:space="preserve"> para la realización del proyecto de pasaje de grado</w:t>
@@ -183,7 +183,7 @@
       <w:r>
         <w:rPr>
           <w:rFonts w:ascii="Times New Roman" w:hAnsi="Times New Roman" w:cs="Times New Roman"/>
-          <w:sz w:val="28"/>
+          <w:sz w:val="24"/>
           <w:szCs w:val="72"/>
         </w:rPr>
         <w:t xml:space="preserve"> 2019</w:t>
@@ -191,7 +191,7 @@
       <w:r>
         <w:rPr>
           <w:rFonts w:ascii="Times New Roman" w:hAnsi="Times New Roman" w:cs="Times New Roman"/>
-          <w:sz w:val="28"/>
+          <w:sz w:val="24"/>
           <w:szCs w:val="72"/>
         </w:rPr>
         <w:t xml:space="preserve"> del curso EMT Informatica</w:t>
@@ -199,7 +199,7 @@
       <w:r>
         <w:rPr>
           <w:rFonts w:ascii="Times New Roman" w:hAnsi="Times New Roman" w:cs="Times New Roman"/>
-          <w:sz w:val="28"/>
+          <w:sz w:val="24"/>
           <w:szCs w:val="72"/>
         </w:rPr>
         <w:t xml:space="preserve"> realizado en el instituto</w:t>
@@ -207,7 +207,7 @@
       <w:r>
         <w:rPr>
           <w:rFonts w:ascii="Times New Roman" w:hAnsi="Times New Roman" w:cs="Times New Roman"/>
-          <w:sz w:val="28"/>
+          <w:sz w:val="24"/>
           <w:szCs w:val="72"/>
         </w:rPr>
         <w:t xml:space="preserve"> </w:t>
@@ -215,7 +215,7 @@
       <w:r>
         <w:rPr>
           <w:rFonts w:ascii="Times New Roman" w:hAnsi="Times New Roman" w:cs="Times New Roman"/>
-          <w:sz w:val="28"/>
+          <w:sz w:val="24"/>
           <w:szCs w:val="72"/>
         </w:rPr>
         <w:t>Escuela superior de informatica</w:t>
@@ -223,7 +223,7 @@
       <w:r>
         <w:rPr>
           <w:rFonts w:ascii="Times New Roman" w:hAnsi="Times New Roman" w:cs="Times New Roman"/>
-          <w:sz w:val="28"/>
+          <w:sz w:val="24"/>
           <w:szCs w:val="72"/>
         </w:rPr>
         <w:t xml:space="preserve">. </w:t>
@@ -234,14 +234,14 @@
         <w:jc w:val="both"/>
         <w:rPr>
           <w:rFonts w:ascii="Times New Roman" w:hAnsi="Times New Roman" w:cs="Times New Roman"/>
-          <w:sz w:val="28"/>
-          <w:szCs w:val="72"/>
-        </w:rPr>
-      </w:pPr>
-      <w:r>
-        <w:rPr>
-          <w:rFonts w:ascii="Times New Roman" w:hAnsi="Times New Roman" w:cs="Times New Roman"/>
-          <w:sz w:val="28"/>
+          <w:sz w:val="24"/>
+          <w:szCs w:val="72"/>
+        </w:rPr>
+      </w:pPr>
+      <w:r>
+        <w:rPr>
+          <w:rFonts w:ascii="Times New Roman" w:hAnsi="Times New Roman" w:cs="Times New Roman"/>
+          <w:sz w:val="24"/>
           <w:szCs w:val="72"/>
         </w:rPr>
         <w:t xml:space="preserve">En el documento se </w:t>
@@ -249,7 +249,7 @@
       <w:r>
         <w:rPr>
           <w:rFonts w:ascii="Times New Roman" w:hAnsi="Times New Roman" w:cs="Times New Roman"/>
-          <w:sz w:val="28"/>
+          <w:sz w:val="24"/>
           <w:szCs w:val="72"/>
         </w:rPr>
         <w:t>especifica</w:t>
@@ -257,7 +257,7 @@
       <w:r>
         <w:rPr>
           <w:rFonts w:ascii="Times New Roman" w:hAnsi="Times New Roman" w:cs="Times New Roman"/>
-          <w:sz w:val="28"/>
+          <w:sz w:val="24"/>
           <w:szCs w:val="72"/>
         </w:rPr>
         <w:t xml:space="preserve"> el reglamento interno del grupo, el mismo a sido elegido y aprobado en su totalidad por todos los integrantes. En consecuencia, deberá ser respetado y aplicado durante la realización del proyecto. </w:t>
@@ -265,7 +265,7 @@
       <w:r>
         <w:rPr>
           <w:rFonts w:ascii="Times New Roman" w:hAnsi="Times New Roman" w:cs="Times New Roman"/>
-          <w:sz w:val="28"/>
+          <w:sz w:val="24"/>
           <w:szCs w:val="72"/>
         </w:rPr>
         <w:t>También</w:t>
@@ -273,7 +273,7 @@
       <w:r>
         <w:rPr>
           <w:rFonts w:ascii="Times New Roman" w:hAnsi="Times New Roman" w:cs="Times New Roman"/>
-          <w:sz w:val="28"/>
+          <w:sz w:val="24"/>
           <w:szCs w:val="72"/>
         </w:rPr>
         <w:t xml:space="preserve"> se entiende que el reglamento tiene menor </w:t>
@@ -281,7 +281,7 @@
       <w:r>
         <w:rPr>
           <w:rFonts w:ascii="Times New Roman" w:hAnsi="Times New Roman" w:cs="Times New Roman"/>
-          <w:sz w:val="28"/>
+          <w:sz w:val="24"/>
           <w:szCs w:val="72"/>
         </w:rPr>
         <w:t xml:space="preserve">carácter que cualquier reglamento de la institución o superior (por ejemplo, el estatuto del estudiante entre otros). </w:t>
@@ -292,14 +292,14 @@
         <w:jc w:val="both"/>
         <w:rPr>
           <w:rFonts w:ascii="Times New Roman" w:hAnsi="Times New Roman" w:cs="Times New Roman"/>
-          <w:sz w:val="28"/>
-          <w:szCs w:val="72"/>
-        </w:rPr>
-      </w:pPr>
-      <w:r>
-        <w:rPr>
-          <w:rFonts w:ascii="Times New Roman" w:hAnsi="Times New Roman" w:cs="Times New Roman"/>
-          <w:sz w:val="28"/>
+          <w:sz w:val="24"/>
+          <w:szCs w:val="72"/>
+        </w:rPr>
+      </w:pPr>
+      <w:r>
+        <w:rPr>
+          <w:rFonts w:ascii="Times New Roman" w:hAnsi="Times New Roman" w:cs="Times New Roman"/>
+          <w:sz w:val="24"/>
           <w:szCs w:val="72"/>
         </w:rPr>
         <w:t xml:space="preserve">A continuación, se procede a detallar dicho reglamento: </w:t>
@@ -310,14 +310,14 @@
         <w:jc w:val="both"/>
         <w:rPr>
           <w:rFonts w:ascii="Times New Roman" w:hAnsi="Times New Roman" w:cs="Times New Roman"/>
-          <w:sz w:val="28"/>
-          <w:szCs w:val="72"/>
-        </w:rPr>
-      </w:pPr>
-      <w:r>
-        <w:rPr>
-          <w:rFonts w:ascii="Times New Roman" w:hAnsi="Times New Roman" w:cs="Times New Roman"/>
-          <w:sz w:val="28"/>
+          <w:sz w:val="24"/>
+          <w:szCs w:val="72"/>
+        </w:rPr>
+      </w:pPr>
+      <w:r>
+        <w:rPr>
+          <w:rFonts w:ascii="Times New Roman" w:hAnsi="Times New Roman" w:cs="Times New Roman"/>
+          <w:sz w:val="24"/>
           <w:szCs w:val="72"/>
         </w:rPr>
         <w:t xml:space="preserve">Se considera motivo de </w:t>
@@ -325,7 +325,7 @@
       <w:r>
         <w:rPr>
           <w:rFonts w:ascii="Times New Roman" w:hAnsi="Times New Roman" w:cs="Times New Roman"/>
-          <w:sz w:val="28"/>
+          <w:sz w:val="24"/>
           <w:szCs w:val="72"/>
         </w:rPr>
         <w:t>expulsión</w:t>
@@ -333,7 +333,7 @@
       <w:r>
         <w:rPr>
           <w:rFonts w:ascii="Times New Roman" w:hAnsi="Times New Roman" w:cs="Times New Roman"/>
-          <w:sz w:val="28"/>
+          <w:sz w:val="24"/>
           <w:szCs w:val="72"/>
         </w:rPr>
         <w:t xml:space="preserve"> de un integrante del grupo </w:t>
@@ -341,7 +341,7 @@
       <w:r>
         <w:rPr>
           <w:rFonts w:ascii="Times New Roman" w:hAnsi="Times New Roman" w:cs="Times New Roman"/>
-          <w:sz w:val="28"/>
+          <w:sz w:val="24"/>
           <w:szCs w:val="72"/>
         </w:rPr>
         <w:t xml:space="preserve">los siguientes aspectos: </w:t>
@@ -355,200 +355,203 @@
           <w:numId w:val="1"/>
         </w:numPr>
         <w:jc w:val="both"/>
-      </w:pPr>
-      <w:r>
-        <w:rPr>
-          <w:rFonts w:ascii="Times New Roman" w:hAnsi="Times New Roman" w:cs="Times New Roman"/>
-          <w:sz w:val="28"/>
+        <w:rPr>
+          <w:sz w:val="20"/>
+        </w:rPr>
+      </w:pPr>
+      <w:r>
+        <w:rPr>
+          <w:rFonts w:ascii="Times New Roman" w:hAnsi="Times New Roman" w:cs="Times New Roman"/>
+          <w:sz w:val="24"/>
         </w:rPr>
         <w:t xml:space="preserve">Cada semana durante una reunión formal se </w:t>
       </w:r>
       <w:r>
         <w:rPr>
           <w:rFonts w:ascii="Times New Roman" w:hAnsi="Times New Roman" w:cs="Times New Roman"/>
-          <w:sz w:val="28"/>
+          <w:sz w:val="24"/>
         </w:rPr>
         <w:t>designarán</w:t>
       </w:r>
       <w:r>
         <w:rPr>
           <w:rFonts w:ascii="Times New Roman" w:hAnsi="Times New Roman" w:cs="Times New Roman"/>
-          <w:sz w:val="28"/>
+          <w:sz w:val="24"/>
         </w:rPr>
         <w:t xml:space="preserve"> el conjunto de actividades a realizar</w:t>
       </w:r>
       <w:r>
         <w:rPr>
           <w:rFonts w:ascii="Times New Roman" w:hAnsi="Times New Roman" w:cs="Times New Roman"/>
-          <w:sz w:val="28"/>
+          <w:sz w:val="24"/>
         </w:rPr>
         <w:t xml:space="preserve"> durante la semana laboral</w:t>
       </w:r>
       <w:r>
         <w:rPr>
           <w:rFonts w:ascii="Times New Roman" w:hAnsi="Times New Roman" w:cs="Times New Roman"/>
-          <w:sz w:val="28"/>
+          <w:sz w:val="24"/>
         </w:rPr>
         <w:t xml:space="preserve"> </w:t>
       </w:r>
       <w:r>
         <w:rPr>
           <w:rFonts w:ascii="Times New Roman" w:hAnsi="Times New Roman" w:cs="Times New Roman"/>
-          <w:sz w:val="28"/>
+          <w:sz w:val="24"/>
         </w:rPr>
         <w:t xml:space="preserve">a </w:t>
       </w:r>
       <w:r>
         <w:rPr>
           <w:rFonts w:ascii="Times New Roman" w:hAnsi="Times New Roman" w:cs="Times New Roman"/>
-          <w:sz w:val="28"/>
+          <w:sz w:val="24"/>
         </w:rPr>
         <w:t>cada integrante</w:t>
       </w:r>
       <w:r>
         <w:rPr>
           <w:rFonts w:ascii="Times New Roman" w:hAnsi="Times New Roman" w:cs="Times New Roman"/>
-          <w:sz w:val="28"/>
+          <w:sz w:val="24"/>
         </w:rPr>
         <w:t xml:space="preserve">, si dichas actividades no son </w:t>
       </w:r>
       <w:r>
         <w:rPr>
           <w:rFonts w:ascii="Times New Roman" w:hAnsi="Times New Roman" w:cs="Times New Roman"/>
-          <w:sz w:val="28"/>
+          <w:sz w:val="24"/>
         </w:rPr>
         <w:t>publicadas</w:t>
       </w:r>
       <w:r>
         <w:rPr>
           <w:rFonts w:ascii="Times New Roman" w:hAnsi="Times New Roman" w:cs="Times New Roman"/>
-          <w:sz w:val="28"/>
+          <w:sz w:val="24"/>
         </w:rPr>
         <w:t xml:space="preserve"> al grupo de trabajo</w:t>
       </w:r>
       <w:r>
         <w:rPr>
           <w:rFonts w:ascii="Times New Roman" w:hAnsi="Times New Roman" w:cs="Times New Roman"/>
-          <w:sz w:val="28"/>
+          <w:sz w:val="24"/>
         </w:rPr>
         <w:t xml:space="preserve"> </w:t>
       </w:r>
       <w:r>
         <w:rPr>
           <w:rFonts w:ascii="Times New Roman" w:hAnsi="Times New Roman" w:cs="Times New Roman"/>
-          <w:sz w:val="28"/>
+          <w:sz w:val="24"/>
         </w:rPr>
         <w:t>en tiempo y forma</w:t>
       </w:r>
       <w:r>
         <w:rPr>
           <w:rFonts w:ascii="Times New Roman" w:hAnsi="Times New Roman" w:cs="Times New Roman"/>
-          <w:sz w:val="28"/>
+          <w:sz w:val="24"/>
         </w:rPr>
         <w:t xml:space="preserve"> antes de la siguiente reunión formal</w:t>
       </w:r>
       <w:r>
         <w:rPr>
           <w:rFonts w:ascii="Times New Roman" w:hAnsi="Times New Roman" w:cs="Times New Roman"/>
-          <w:sz w:val="28"/>
+          <w:sz w:val="24"/>
         </w:rPr>
         <w:t xml:space="preserve"> </w:t>
       </w:r>
       <w:r>
         <w:rPr>
           <w:rFonts w:ascii="Times New Roman" w:hAnsi="Times New Roman" w:cs="Times New Roman"/>
-          <w:sz w:val="28"/>
+          <w:sz w:val="24"/>
         </w:rPr>
         <w:t>y ademas no se posee</w:t>
       </w:r>
       <w:r>
         <w:rPr>
           <w:rFonts w:ascii="Times New Roman" w:hAnsi="Times New Roman" w:cs="Times New Roman"/>
-          <w:sz w:val="28"/>
+          <w:sz w:val="24"/>
         </w:rPr>
         <w:t xml:space="preserve"> ningún tipo de justificativo valido (enfermedad, viaje</w:t>
       </w:r>
       <w:r>
         <w:rPr>
           <w:rFonts w:ascii="Times New Roman" w:hAnsi="Times New Roman" w:cs="Times New Roman"/>
-          <w:sz w:val="28"/>
+          <w:sz w:val="24"/>
         </w:rPr>
         <w:t xml:space="preserve"> o</w:t>
       </w:r>
       <w:r>
         <w:rPr>
           <w:rFonts w:ascii="Times New Roman" w:hAnsi="Times New Roman" w:cs="Times New Roman"/>
-          <w:sz w:val="28"/>
+          <w:sz w:val="24"/>
         </w:rPr>
         <w:t xml:space="preserve"> situación extraordinaria) </w:t>
       </w:r>
       <w:r>
         <w:rPr>
           <w:rFonts w:ascii="Times New Roman" w:hAnsi="Times New Roman" w:cs="Times New Roman"/>
-          <w:sz w:val="28"/>
+          <w:sz w:val="24"/>
         </w:rPr>
         <w:t xml:space="preserve">se </w:t>
       </w:r>
       <w:r>
         <w:rPr>
           <w:rFonts w:ascii="Times New Roman" w:hAnsi="Times New Roman" w:cs="Times New Roman"/>
-          <w:sz w:val="28"/>
+          <w:sz w:val="24"/>
         </w:rPr>
         <w:t>considerará</w:t>
       </w:r>
       <w:r>
         <w:rPr>
           <w:rFonts w:ascii="Times New Roman" w:hAnsi="Times New Roman" w:cs="Times New Roman"/>
-          <w:sz w:val="28"/>
+          <w:sz w:val="24"/>
         </w:rPr>
         <w:t xml:space="preserve"> una falta.</w:t>
       </w:r>
       <w:r>
         <w:rPr>
           <w:rFonts w:ascii="Times New Roman" w:hAnsi="Times New Roman" w:cs="Times New Roman"/>
-          <w:sz w:val="28"/>
+          <w:sz w:val="24"/>
         </w:rPr>
         <w:t xml:space="preserve"> El grupo podrá considerar la expulsión a</w:t>
       </w:r>
       <w:r>
         <w:rPr>
           <w:rFonts w:ascii="Times New Roman" w:hAnsi="Times New Roman" w:cs="Times New Roman"/>
-          <w:sz w:val="28"/>
+          <w:sz w:val="24"/>
         </w:rPr>
         <w:t>nte la ocurrencia de 7 de estas</w:t>
       </w:r>
       <w:r>
         <w:rPr>
           <w:rFonts w:ascii="Times New Roman" w:hAnsi="Times New Roman" w:cs="Times New Roman"/>
-          <w:sz w:val="28"/>
+          <w:sz w:val="24"/>
         </w:rPr>
         <w:t xml:space="preserve"> faltas</w:t>
       </w:r>
       <w:r>
         <w:rPr>
           <w:rFonts w:ascii="Times New Roman" w:hAnsi="Times New Roman" w:cs="Times New Roman"/>
-          <w:sz w:val="28"/>
+          <w:sz w:val="24"/>
         </w:rPr>
         <w:t xml:space="preserve"> durante toda la realización del proyecto o durante </w:t>
       </w:r>
       <w:r>
         <w:rPr>
           <w:rFonts w:ascii="Times New Roman" w:hAnsi="Times New Roman" w:cs="Times New Roman"/>
-          <w:sz w:val="28"/>
+          <w:sz w:val="24"/>
         </w:rPr>
         <w:t>2</w:t>
       </w:r>
       <w:r>
         <w:rPr>
           <w:rFonts w:ascii="Times New Roman" w:hAnsi="Times New Roman" w:cs="Times New Roman"/>
-          <w:sz w:val="28"/>
+          <w:sz w:val="24"/>
         </w:rPr>
         <w:t xml:space="preserve"> faltas de este tipo de forma consecutiva</w:t>
       </w:r>
       <w:r>
         <w:rPr>
           <w:rFonts w:ascii="Times New Roman" w:hAnsi="Times New Roman" w:cs="Times New Roman"/>
-          <w:sz w:val="28"/>
+          <w:sz w:val="24"/>
         </w:rPr>
         <w:t>.</w:t>
       </w:r>
@@ -561,11 +564,14 @@
           <w:numId w:val="1"/>
         </w:numPr>
         <w:jc w:val="both"/>
-      </w:pPr>
-      <w:r>
-        <w:rPr>
-          <w:rFonts w:ascii="Times New Roman" w:hAnsi="Times New Roman" w:cs="Times New Roman"/>
-          <w:sz w:val="28"/>
+        <w:rPr>
+          <w:sz w:val="20"/>
+        </w:rPr>
+      </w:pPr>
+      <w:r>
+        <w:rPr>
+          <w:rFonts w:ascii="Times New Roman" w:hAnsi="Times New Roman" w:cs="Times New Roman"/>
+          <w:sz w:val="24"/>
         </w:rPr>
         <w:t xml:space="preserve">Ante la deserción de una o mas materias tecnológicas </w:t>
       </w:r>
@@ -578,25 +584,28 @@
           <w:numId w:val="1"/>
         </w:numPr>
         <w:jc w:val="both"/>
-      </w:pPr>
-      <w:r>
-        <w:rPr>
-          <w:rFonts w:ascii="Times New Roman" w:hAnsi="Times New Roman" w:cs="Times New Roman"/>
-          <w:sz w:val="28"/>
+        <w:rPr>
+          <w:sz w:val="20"/>
+        </w:rPr>
+      </w:pPr>
+      <w:r>
+        <w:rPr>
+          <w:rFonts w:ascii="Times New Roman" w:hAnsi="Times New Roman" w:cs="Times New Roman"/>
+          <w:sz w:val="24"/>
         </w:rPr>
         <w:t xml:space="preserve">Ante la </w:t>
       </w:r>
       <w:r>
         <w:rPr>
           <w:rFonts w:ascii="Times New Roman" w:hAnsi="Times New Roman" w:cs="Times New Roman"/>
-          <w:sz w:val="28"/>
+          <w:sz w:val="24"/>
         </w:rPr>
         <w:t>inasistencia</w:t>
       </w:r>
       <w:r>
         <w:rPr>
           <w:rFonts w:ascii="Times New Roman" w:hAnsi="Times New Roman" w:cs="Times New Roman"/>
-          <w:sz w:val="28"/>
+          <w:sz w:val="24"/>
         </w:rPr>
         <w:t xml:space="preserve"> de 15 o mas reuniones formales </w:t>
       </w:r>
@@ -609,53 +618,56 @@
           <w:numId w:val="1"/>
         </w:numPr>
         <w:jc w:val="both"/>
-      </w:pPr>
-      <w:r>
-        <w:rPr>
-          <w:rFonts w:ascii="Times New Roman" w:hAnsi="Times New Roman" w:cs="Times New Roman"/>
-          <w:sz w:val="28"/>
+        <w:rPr>
+          <w:sz w:val="20"/>
+        </w:rPr>
+      </w:pPr>
+      <w:r>
+        <w:rPr>
+          <w:rFonts w:ascii="Times New Roman" w:hAnsi="Times New Roman" w:cs="Times New Roman"/>
+          <w:sz w:val="24"/>
         </w:rPr>
         <w:t>Ante el intercambio de</w:t>
       </w:r>
       <w:r>
         <w:rPr>
           <w:rFonts w:ascii="Times New Roman" w:hAnsi="Times New Roman" w:cs="Times New Roman"/>
-          <w:sz w:val="28"/>
+          <w:sz w:val="24"/>
         </w:rPr>
         <w:t xml:space="preserve"> cualquier</w:t>
       </w:r>
       <w:r>
         <w:rPr>
           <w:rFonts w:ascii="Times New Roman" w:hAnsi="Times New Roman" w:cs="Times New Roman"/>
-          <w:sz w:val="28"/>
+          <w:sz w:val="24"/>
         </w:rPr>
         <w:t xml:space="preserve"> información</w:t>
       </w:r>
       <w:r>
         <w:rPr>
           <w:rFonts w:ascii="Times New Roman" w:hAnsi="Times New Roman" w:cs="Times New Roman"/>
-          <w:sz w:val="28"/>
+          <w:sz w:val="24"/>
         </w:rPr>
         <w:t xml:space="preserve"> acerca del proyecto</w:t>
       </w:r>
       <w:r>
         <w:rPr>
           <w:rFonts w:ascii="Times New Roman" w:hAnsi="Times New Roman" w:cs="Times New Roman"/>
-          <w:sz w:val="28"/>
+          <w:sz w:val="24"/>
         </w:rPr>
         <w:t xml:space="preserve"> </w:t>
       </w:r>
       <w:r>
         <w:rPr>
           <w:rFonts w:ascii="Times New Roman" w:hAnsi="Times New Roman" w:cs="Times New Roman"/>
-          <w:sz w:val="28"/>
+          <w:sz w:val="24"/>
         </w:rPr>
         <w:t xml:space="preserve">con cualquier integrante que conforma </w:t>
       </w:r>
       <w:r>
         <w:rPr>
           <w:rFonts w:ascii="Times New Roman" w:hAnsi="Times New Roman" w:cs="Times New Roman"/>
-          <w:sz w:val="28"/>
+          <w:sz w:val="24"/>
         </w:rPr>
         <w:t xml:space="preserve">otro grupo de proyecto </w:t>
       </w:r>
@@ -665,134 +677,118 @@
         <w:jc w:val="both"/>
         <w:rPr>
           <w:rFonts w:ascii="Times New Roman" w:hAnsi="Times New Roman" w:cs="Times New Roman"/>
-          <w:sz w:val="28"/>
-        </w:rPr>
-      </w:pPr>
-      <w:r>
-        <w:rPr>
-          <w:rFonts w:ascii="Times New Roman" w:hAnsi="Times New Roman" w:cs="Times New Roman"/>
-          <w:sz w:val="28"/>
-        </w:rPr>
-        <w:t>Ante</w:t>
-      </w:r>
-      <w:r>
-        <w:rPr>
-          <w:rFonts w:ascii="Times New Roman" w:hAnsi="Times New Roman" w:cs="Times New Roman"/>
-          <w:sz w:val="28"/>
-        </w:rPr>
-        <w:t xml:space="preserve"> cualquiera de </w:t>
-      </w:r>
-      <w:r>
-        <w:rPr>
-          <w:rFonts w:ascii="Times New Roman" w:hAnsi="Times New Roman" w:cs="Times New Roman"/>
-          <w:sz w:val="28"/>
+          <w:sz w:val="24"/>
+        </w:rPr>
+      </w:pPr>
+      <w:r>
+        <w:rPr>
+          <w:rFonts w:ascii="Times New Roman" w:hAnsi="Times New Roman" w:cs="Times New Roman"/>
+          <w:sz w:val="24"/>
+        </w:rPr>
+        <w:t xml:space="preserve">Ante cualquiera de </w:t>
+      </w:r>
+      <w:r>
+        <w:rPr>
+          <w:rFonts w:ascii="Times New Roman" w:hAnsi="Times New Roman" w:cs="Times New Roman"/>
+          <w:sz w:val="24"/>
         </w:rPr>
         <w:t xml:space="preserve">las </w:t>
       </w:r>
       <w:r>
         <w:rPr>
           <w:rFonts w:ascii="Times New Roman" w:hAnsi="Times New Roman" w:cs="Times New Roman"/>
-          <w:sz w:val="28"/>
-        </w:rPr>
-        <w:t>anteriores</w:t>
-      </w:r>
-      <w:bookmarkStart w:id="0" w:name="_GoBack"/>
-      <w:bookmarkEnd w:id="0"/>
-      <w:r>
-        <w:rPr>
-          <w:rFonts w:ascii="Times New Roman" w:hAnsi="Times New Roman" w:cs="Times New Roman"/>
-          <w:sz w:val="28"/>
+          <w:sz w:val="24"/>
+        </w:rPr>
+        <w:t xml:space="preserve">anteriores </w:t>
+      </w:r>
+      <w:r>
+        <w:rPr>
+          <w:rFonts w:ascii="Times New Roman" w:hAnsi="Times New Roman" w:cs="Times New Roman"/>
+          <w:sz w:val="24"/>
+        </w:rPr>
+        <w:t>faltas</w:t>
+      </w:r>
+      <w:r>
+        <w:rPr>
+          <w:rFonts w:ascii="Times New Roman" w:hAnsi="Times New Roman" w:cs="Times New Roman"/>
+          <w:sz w:val="24"/>
+        </w:rPr>
+        <w:t>,</w:t>
+      </w:r>
+      <w:r>
+        <w:rPr>
+          <w:rFonts w:ascii="Times New Roman" w:hAnsi="Times New Roman" w:cs="Times New Roman"/>
+          <w:sz w:val="24"/>
         </w:rPr>
         <w:t xml:space="preserve"> </w:t>
       </w:r>
       <w:r>
         <w:rPr>
           <w:rFonts w:ascii="Times New Roman" w:hAnsi="Times New Roman" w:cs="Times New Roman"/>
-          <w:sz w:val="28"/>
-        </w:rPr>
-        <w:t>faltas</w:t>
-      </w:r>
-      <w:r>
-        <w:rPr>
-          <w:rFonts w:ascii="Times New Roman" w:hAnsi="Times New Roman" w:cs="Times New Roman"/>
-          <w:sz w:val="28"/>
-        </w:rPr>
-        <w:t>,</w:t>
-      </w:r>
-      <w:r>
-        <w:rPr>
-          <w:rFonts w:ascii="Times New Roman" w:hAnsi="Times New Roman" w:cs="Times New Roman"/>
-          <w:sz w:val="28"/>
-        </w:rPr>
-        <w:t xml:space="preserve"> </w:t>
-      </w:r>
-      <w:r>
-        <w:rPr>
-          <w:rFonts w:ascii="Times New Roman" w:hAnsi="Times New Roman" w:cs="Times New Roman"/>
-          <w:sz w:val="28"/>
+          <w:sz w:val="24"/>
         </w:rPr>
         <w:t>previo</w:t>
       </w:r>
       <w:r>
         <w:rPr>
           <w:rFonts w:ascii="Times New Roman" w:hAnsi="Times New Roman" w:cs="Times New Roman"/>
-          <w:sz w:val="28"/>
+          <w:sz w:val="24"/>
         </w:rPr>
         <w:t xml:space="preserve"> a la expulsión se </w:t>
       </w:r>
       <w:r>
         <w:rPr>
           <w:rFonts w:ascii="Times New Roman" w:hAnsi="Times New Roman" w:cs="Times New Roman"/>
-          <w:sz w:val="28"/>
+          <w:sz w:val="24"/>
         </w:rPr>
         <w:t>realizará</w:t>
       </w:r>
       <w:r>
         <w:rPr>
           <w:rFonts w:ascii="Times New Roman" w:hAnsi="Times New Roman" w:cs="Times New Roman"/>
-          <w:sz w:val="28"/>
+          <w:sz w:val="24"/>
         </w:rPr>
         <w:t xml:space="preserve"> de forma interna una votación entre</w:t>
       </w:r>
       <w:r>
         <w:rPr>
           <w:rFonts w:ascii="Times New Roman" w:hAnsi="Times New Roman" w:cs="Times New Roman"/>
-          <w:sz w:val="28"/>
+          <w:sz w:val="24"/>
         </w:rPr>
         <w:t xml:space="preserve"> el resto de los integrantes del equipo (en dicha </w:t>
       </w:r>
       <w:r>
         <w:rPr>
           <w:rFonts w:ascii="Times New Roman" w:hAnsi="Times New Roman" w:cs="Times New Roman"/>
-          <w:sz w:val="28"/>
+          <w:sz w:val="24"/>
         </w:rPr>
         <w:t>reunión</w:t>
       </w:r>
       <w:r>
         <w:rPr>
           <w:rFonts w:ascii="Times New Roman" w:hAnsi="Times New Roman" w:cs="Times New Roman"/>
-          <w:sz w:val="28"/>
+          <w:sz w:val="24"/>
         </w:rPr>
         <w:t xml:space="preserve"> no podrá estar presente el integrante </w:t>
       </w:r>
       <w:r>
         <w:rPr>
           <w:rFonts w:ascii="Times New Roman" w:hAnsi="Times New Roman" w:cs="Times New Roman"/>
-          <w:sz w:val="28"/>
+          <w:sz w:val="24"/>
         </w:rPr>
         <w:t>culpable de dichas faltas)</w:t>
       </w:r>
       <w:r>
         <w:rPr>
           <w:rFonts w:ascii="Times New Roman" w:hAnsi="Times New Roman" w:cs="Times New Roman"/>
-          <w:sz w:val="28"/>
+          <w:sz w:val="24"/>
         </w:rPr>
         <w:t xml:space="preserve">, la cual deberá ser </w:t>
       </w:r>
       <w:r>
         <w:rPr>
           <w:rFonts w:ascii="Times New Roman" w:hAnsi="Times New Roman" w:cs="Times New Roman"/>
-          <w:sz w:val="28"/>
+          <w:sz w:val="24"/>
         </w:rPr>
         <w:t>unánime para proceder oficialmente con la expulsión.</w:t>
       </w:r>
@@ -802,34 +798,34 @@
         <w:jc w:val="both"/>
         <w:rPr>
           <w:rFonts w:ascii="Times New Roman" w:hAnsi="Times New Roman" w:cs="Times New Roman"/>
-          <w:sz w:val="28"/>
-        </w:rPr>
-      </w:pPr>
-      <w:r>
-        <w:rPr>
-          <w:rFonts w:ascii="Times New Roman" w:hAnsi="Times New Roman" w:cs="Times New Roman"/>
-          <w:sz w:val="28"/>
+          <w:sz w:val="24"/>
+        </w:rPr>
+      </w:pPr>
+      <w:r>
+        <w:rPr>
+          <w:rFonts w:ascii="Times New Roman" w:hAnsi="Times New Roman" w:cs="Times New Roman"/>
+          <w:sz w:val="24"/>
         </w:rPr>
         <w:t>En el caso de la separación de cualquier miembro del grupo</w:t>
       </w:r>
       <w:r>
         <w:rPr>
           <w:rFonts w:ascii="Times New Roman" w:hAnsi="Times New Roman" w:cs="Times New Roman"/>
-          <w:sz w:val="28"/>
+          <w:sz w:val="24"/>
         </w:rPr>
         <w:t xml:space="preserve">, el nombre y logo de la empresa </w:t>
       </w:r>
       <w:r>
         <w:rPr>
           <w:rFonts w:ascii="Times New Roman" w:hAnsi="Times New Roman" w:cs="Times New Roman"/>
-          <w:sz w:val="28"/>
+          <w:sz w:val="24"/>
         </w:rPr>
         <w:t>seria</w:t>
       </w:r>
       <w:r>
         <w:rPr>
           <w:rFonts w:ascii="Times New Roman" w:hAnsi="Times New Roman" w:cs="Times New Roman"/>
-          <w:sz w:val="28"/>
+          <w:sz w:val="24"/>
         </w:rPr>
         <w:t xml:space="preserve"> siendo el mismo si el antiguo integrante esta de acuerdo, de caso contrario el grupo deberá cambiarlos de forma inmediata. </w:t>
       </w:r>
@@ -839,20 +835,20 @@
         <w:jc w:val="both"/>
         <w:rPr>
           <w:rFonts w:ascii="Times New Roman" w:hAnsi="Times New Roman" w:cs="Times New Roman"/>
-          <w:sz w:val="28"/>
-        </w:rPr>
-      </w:pPr>
-      <w:r>
-        <w:rPr>
-          <w:rFonts w:ascii="Times New Roman" w:hAnsi="Times New Roman" w:cs="Times New Roman"/>
-          <w:sz w:val="28"/>
+          <w:sz w:val="24"/>
+        </w:rPr>
+      </w:pPr>
+      <w:r>
+        <w:rPr>
+          <w:rFonts w:ascii="Times New Roman" w:hAnsi="Times New Roman" w:cs="Times New Roman"/>
+          <w:sz w:val="24"/>
         </w:rPr>
         <w:t xml:space="preserve">Si el grupo </w:t>
       </w:r>
       <w:r>
         <w:rPr>
           <w:rFonts w:ascii="Times New Roman" w:hAnsi="Times New Roman" w:cs="Times New Roman"/>
-          <w:sz w:val="28"/>
+          <w:sz w:val="24"/>
         </w:rPr>
         <w:t xml:space="preserve">se desintegra (el numero de integrantes en menor a 3) los nuevos grupos resultaste no podrán ante ninguna situación utilizar el nombre ni el logo del antiguo grupo. </w:t>
       </w:r>
@@ -866,13 +862,506 @@
     <w:p>
       <w:pPr>
         <w:jc w:val="both"/>
-      </w:pPr>
+        <w:rPr>
+          <w:b/>
+          <w:sz w:val="32"/>
+        </w:rPr>
+      </w:pPr>
+      <w:r>
+        <w:rPr>
+          <w:b/>
+          <w:sz w:val="32"/>
+        </w:rPr>
+        <w:t xml:space="preserve">Firmas: </w:t>
+      </w:r>
     </w:p>
-    <w:p>
-      <w:pPr>
-        <w:jc w:val="both"/>
-      </w:pPr>
-    </w:p>
+    <w:tbl>
+      <w:tblPr>
+        <w:tblStyle w:val="Tablaconcuadrcula"/>
+        <w:tblW w:w="9635" w:type="dxa"/>
+        <w:tblInd w:w="-5" w:type="dxa"/>
+        <w:tblBorders>
+          <w:insideH w:val="none" w:sz="0" w:space="0" w:color="auto"/>
+        </w:tblBorders>
+        <w:tblLayout w:type="fixed"/>
+        <w:tblLook w:val="04A0" w:firstRow="1" w:lastRow="0" w:firstColumn="1" w:lastColumn="0" w:noHBand="0" w:noVBand="1"/>
+      </w:tblPr>
+      <w:tblGrid>
+        <w:gridCol w:w="2263"/>
+        <w:gridCol w:w="2552"/>
+        <w:gridCol w:w="2410"/>
+        <w:gridCol w:w="2410"/>
+      </w:tblGrid>
+      <w:tr>
+        <w:trPr>
+          <w:trHeight w:val="469"/>
+        </w:trPr>
+        <w:tc>
+          <w:tcPr>
+            <w:tcW w:w="2263" w:type="dxa"/>
+          </w:tcPr>
+          <w:p>
+            <w:pPr>
+              <w:tabs>
+                <w:tab w:val="right" w:pos="1939"/>
+              </w:tabs>
+              <w:rPr>
+                <w:rFonts w:ascii="Times New Roman" w:hAnsi="Times New Roman" w:cs="Times New Roman"/>
+                <w:noProof/>
+                <w:lang w:eastAsia="es-UY"/>
+              </w:rPr>
+            </w:pPr>
+            <w:r>
+              <w:rPr>
+                <w:rFonts w:ascii="Times New Roman" w:hAnsi="Times New Roman" w:cs="Times New Roman"/>
+                <w:noProof/>
+                <w:lang w:eastAsia="es-UY"/>
+              </w:rPr>
+              <w:t>Leonardo Couto</w:t>
+            </w:r>
+            <w:r>
+              <w:rPr>
+                <w:rFonts w:ascii="Times New Roman" w:hAnsi="Times New Roman" w:cs="Times New Roman"/>
+                <w:noProof/>
+                <w:lang w:eastAsia="es-UY"/>
+              </w:rPr>
+              <w:tab/>
+            </w:r>
+          </w:p>
+        </w:tc>
+        <w:tc>
+          <w:tcPr>
+            <w:tcW w:w="2552" w:type="dxa"/>
+          </w:tcPr>
+          <w:p>
+            <w:pPr>
+              <w:rPr>
+                <w:rFonts w:ascii="Times New Roman" w:hAnsi="Times New Roman" w:cs="Times New Roman"/>
+                <w:noProof/>
+                <w:lang w:eastAsia="es-UY"/>
+              </w:rPr>
+            </w:pPr>
+            <w:r>
+              <w:rPr>
+                <w:rFonts w:ascii="Times New Roman" w:hAnsi="Times New Roman" w:cs="Times New Roman"/>
+                <w:noProof/>
+                <w:lang w:eastAsia="es-UY"/>
+              </w:rPr>
+              <w:t>Daniel Padrón</w:t>
+            </w:r>
+          </w:p>
+          <w:p>
+            <w:pPr>
+              <w:rPr>
+                <w:rFonts w:ascii="Times New Roman" w:hAnsi="Times New Roman" w:cs="Times New Roman"/>
+                <w:noProof/>
+                <w:lang w:eastAsia="es-UY"/>
+              </w:rPr>
+            </w:pPr>
+            <w:r>
+              <w:rPr>
+                <w:rFonts w:ascii="Times New Roman" w:hAnsi="Times New Roman" w:cs="Times New Roman"/>
+                <w:noProof/>
+                <w:lang w:eastAsia="es-UY"/>
+              </w:rPr>
+              <w:t>(Cordinador)</w:t>
+            </w:r>
+          </w:p>
+        </w:tc>
+        <w:tc>
+          <w:tcPr>
+            <w:tcW w:w="2410" w:type="dxa"/>
+          </w:tcPr>
+          <w:p>
+            <w:pPr>
+              <w:rPr>
+                <w:rFonts w:ascii="Times New Roman" w:hAnsi="Times New Roman" w:cs="Times New Roman"/>
+                <w:noProof/>
+                <w:lang w:eastAsia="es-UY"/>
+              </w:rPr>
+            </w:pPr>
+            <w:r>
+              <w:rPr>
+                <w:rFonts w:ascii="Times New Roman" w:hAnsi="Times New Roman" w:cs="Times New Roman"/>
+                <w:noProof/>
+                <w:lang w:eastAsia="es-UY"/>
+              </w:rPr>
+              <w:t>Salvador Pardiñas</w:t>
+            </w:r>
+          </w:p>
+          <w:p>
+            <w:pPr>
+              <w:rPr>
+                <w:rFonts w:ascii="Times New Roman" w:hAnsi="Times New Roman" w:cs="Times New Roman"/>
+                <w:noProof/>
+                <w:lang w:eastAsia="es-UY"/>
+              </w:rPr>
+            </w:pPr>
+            <w:r>
+              <w:rPr>
+                <w:rFonts w:ascii="Times New Roman" w:hAnsi="Times New Roman" w:cs="Times New Roman"/>
+                <w:noProof/>
+                <w:lang w:eastAsia="es-UY"/>
+              </w:rPr>
+              <w:t xml:space="preserve">(Sub-cordinador) </w:t>
+            </w:r>
+          </w:p>
+        </w:tc>
+        <w:tc>
+          <w:tcPr>
+            <w:tcW w:w="2410" w:type="dxa"/>
+          </w:tcPr>
+          <w:p>
+            <w:pPr>
+              <w:rPr>
+                <w:rFonts w:ascii="Times New Roman" w:hAnsi="Times New Roman" w:cs="Times New Roman"/>
+                <w:noProof/>
+                <w:lang w:eastAsia="es-UY"/>
+              </w:rPr>
+            </w:pPr>
+            <w:r>
+              <w:rPr>
+                <w:rFonts w:ascii="Times New Roman" w:hAnsi="Times New Roman" w:cs="Times New Roman"/>
+                <w:noProof/>
+                <w:lang w:eastAsia="es-UY"/>
+              </w:rPr>
+              <w:t xml:space="preserve">Tomas Camacho </w:t>
+            </w:r>
+          </w:p>
+        </w:tc>
+      </w:tr>
+      <w:tr>
+        <w:trPr>
+          <w:trHeight w:val="745"/>
+        </w:trPr>
+        <w:tc>
+          <w:tcPr>
+            <w:tcW w:w="2263" w:type="dxa"/>
+          </w:tcPr>
+          <w:p>
+            <w:pPr>
+              <w:rPr>
+                <w:rFonts w:ascii="Times New Roman" w:hAnsi="Times New Roman" w:cs="Times New Roman"/>
+                <w:noProof/>
+                <w:lang w:eastAsia="es-UY"/>
+              </w:rPr>
+            </w:pPr>
+            <w:r>
+              <w:rPr>
+                <w:rFonts w:ascii="Times New Roman" w:hAnsi="Times New Roman" w:cs="Times New Roman"/>
+                <w:noProof/>
+                <w:lang w:eastAsia="es-UY"/>
+              </w:rPr>
+              <w:drawing>
+                <wp:anchor distT="0" distB="0" distL="114300" distR="114300" simplePos="0" relativeHeight="251674624" behindDoc="0" locked="0" layoutInCell="1" allowOverlap="1" wp14:anchorId="647BC340" wp14:editId="7AFE63A9">
+                  <wp:simplePos x="0" y="0"/>
+                  <wp:positionH relativeFrom="column">
+                    <wp:posOffset>22225</wp:posOffset>
+                  </wp:positionH>
+                  <wp:positionV relativeFrom="paragraph">
+                    <wp:posOffset>22860</wp:posOffset>
+                  </wp:positionV>
+                  <wp:extent cx="1171575" cy="1171575"/>
+                  <wp:effectExtent l="0" t="0" r="9525" b="9525"/>
+                  <wp:wrapSquare wrapText="bothSides"/>
+                  <wp:docPr id="2" name="Imagen 2"/>
+                  <wp:cNvGraphicFramePr>
+                    <a:graphicFrameLocks xmlns:a="http://schemas.openxmlformats.org/drawingml/2006/main" noChangeAspect="1"/>
+                  </wp:cNvGraphicFramePr>
+                  <a:graphic xmlns:a="http://schemas.openxmlformats.org/drawingml/2006/main">
+                    <a:graphicData uri="http://schemas.openxmlformats.org/drawingml/2006/picture">
+                      <pic:pic xmlns:pic="http://schemas.openxmlformats.org/drawingml/2006/picture">
+                        <pic:nvPicPr>
+                          <pic:cNvPr id="0" name="Picture 2"/>
+                          <pic:cNvPicPr>
+                            <a:picLocks noChangeAspect="1" noChangeArrowheads="1"/>
+                          </pic:cNvPicPr>
+                        </pic:nvPicPr>
+                        <pic:blipFill>
+                          <a:blip r:embed="rId7">
+                            <a:extLst>
+                              <a:ext uri="{28A0092B-C50C-407E-A947-70E740481C1C}">
+                                <a14:useLocalDpi xmlns:a14="http://schemas.microsoft.com/office/drawing/2010/main" val="0"/>
+                              </a:ext>
+                            </a:extLst>
+                          </a:blip>
+                          <a:srcRect/>
+                          <a:stretch>
+                            <a:fillRect/>
+                          </a:stretch>
+                        </pic:blipFill>
+                        <pic:spPr bwMode="auto">
+                          <a:xfrm>
+                            <a:off x="0" y="0"/>
+                            <a:ext cx="1171575" cy="1171575"/>
+                          </a:xfrm>
+                          <a:prstGeom prst="rect">
+                            <a:avLst/>
+                          </a:prstGeom>
+                          <a:noFill/>
+                          <a:ln>
+                            <a:noFill/>
+                          </a:ln>
+                        </pic:spPr>
+                      </pic:pic>
+                    </a:graphicData>
+                  </a:graphic>
+                  <wp14:sizeRelH relativeFrom="margin">
+                    <wp14:pctWidth>0</wp14:pctWidth>
+                  </wp14:sizeRelH>
+                  <wp14:sizeRelV relativeFrom="margin">
+                    <wp14:pctHeight>0</wp14:pctHeight>
+                  </wp14:sizeRelV>
+                </wp:anchor>
+              </w:drawing>
+            </w:r>
+          </w:p>
+        </w:tc>
+        <w:tc>
+          <w:tcPr>
+            <w:tcW w:w="2552" w:type="dxa"/>
+          </w:tcPr>
+          <w:p>
+            <w:pPr>
+              <w:rPr>
+                <w:rFonts w:ascii="Times New Roman" w:hAnsi="Times New Roman" w:cs="Times New Roman"/>
+                <w:noProof/>
+                <w:lang w:eastAsia="es-UY"/>
+              </w:rPr>
+            </w:pPr>
+            <w:r>
+              <w:rPr>
+                <w:rFonts w:ascii="Times New Roman" w:hAnsi="Times New Roman" w:cs="Times New Roman"/>
+                <w:noProof/>
+                <w:lang w:eastAsia="es-UY"/>
+              </w:rPr>
+              <w:drawing>
+                <wp:anchor distT="0" distB="0" distL="114300" distR="114300" simplePos="0" relativeHeight="251673600" behindDoc="0" locked="0" layoutInCell="1" allowOverlap="1" wp14:anchorId="0C423C70" wp14:editId="641559D8">
+                  <wp:simplePos x="0" y="0"/>
+                  <wp:positionH relativeFrom="column">
+                    <wp:posOffset>169545</wp:posOffset>
+                  </wp:positionH>
+                  <wp:positionV relativeFrom="paragraph">
+                    <wp:posOffset>9525</wp:posOffset>
+                  </wp:positionV>
+                  <wp:extent cx="1082675" cy="1181100"/>
+                  <wp:effectExtent l="0" t="0" r="3175" b="0"/>
+                  <wp:wrapSquare wrapText="bothSides"/>
+                  <wp:docPr id="1" name="Imagen 1"/>
+                  <wp:cNvGraphicFramePr>
+                    <a:graphicFrameLocks xmlns:a="http://schemas.openxmlformats.org/drawingml/2006/main" noChangeAspect="1"/>
+                  </wp:cNvGraphicFramePr>
+                  <a:graphic xmlns:a="http://schemas.openxmlformats.org/drawingml/2006/main">
+                    <a:graphicData uri="http://schemas.openxmlformats.org/drawingml/2006/picture">
+                      <pic:pic xmlns:pic="http://schemas.openxmlformats.org/drawingml/2006/picture">
+                        <pic:nvPicPr>
+                          <pic:cNvPr id="0" name="Picture 1"/>
+                          <pic:cNvPicPr>
+                            <a:picLocks noChangeAspect="1" noChangeArrowheads="1"/>
+                          </pic:cNvPicPr>
+                        </pic:nvPicPr>
+                        <pic:blipFill>
+                          <a:blip r:embed="rId8">
+                            <a:extLst>
+                              <a:ext uri="{28A0092B-C50C-407E-A947-70E740481C1C}">
+                                <a14:useLocalDpi xmlns:a14="http://schemas.microsoft.com/office/drawing/2010/main" val="0"/>
+                              </a:ext>
+                            </a:extLst>
+                          </a:blip>
+                          <a:srcRect/>
+                          <a:stretch>
+                            <a:fillRect/>
+                          </a:stretch>
+                        </pic:blipFill>
+                        <pic:spPr bwMode="auto">
+                          <a:xfrm>
+                            <a:off x="0" y="0"/>
+                            <a:ext cx="1082675" cy="1181100"/>
+                          </a:xfrm>
+                          <a:prstGeom prst="rect">
+                            <a:avLst/>
+                          </a:prstGeom>
+                          <a:noFill/>
+                          <a:ln>
+                            <a:noFill/>
+                          </a:ln>
+                        </pic:spPr>
+                      </pic:pic>
+                    </a:graphicData>
+                  </a:graphic>
+                  <wp14:sizeRelH relativeFrom="margin">
+                    <wp14:pctWidth>0</wp14:pctWidth>
+                  </wp14:sizeRelH>
+                  <wp14:sizeRelV relativeFrom="margin">
+                    <wp14:pctHeight>0</wp14:pctHeight>
+                  </wp14:sizeRelV>
+                </wp:anchor>
+              </w:drawing>
+            </w:r>
+          </w:p>
+        </w:tc>
+        <w:tc>
+          <w:tcPr>
+            <w:tcW w:w="2410" w:type="dxa"/>
+          </w:tcPr>
+          <w:p>
+            <w:pPr>
+              <w:rPr>
+                <w:rFonts w:ascii="Times New Roman" w:hAnsi="Times New Roman" w:cs="Times New Roman"/>
+                <w:noProof/>
+                <w:lang w:eastAsia="es-UY"/>
+              </w:rPr>
+            </w:pPr>
+            <w:r>
+              <w:rPr>
+                <w:rFonts w:ascii="Times New Roman" w:hAnsi="Times New Roman" w:cs="Times New Roman"/>
+                <w:b/>
+                <w:noProof/>
+                <w:sz w:val="40"/>
+                <w:szCs w:val="40"/>
+                <w:lang w:eastAsia="es-UY"/>
+              </w:rPr>
+              <w:drawing>
+                <wp:anchor distT="0" distB="0" distL="114300" distR="114300" simplePos="0" relativeHeight="251675648" behindDoc="0" locked="0" layoutInCell="1" allowOverlap="1" wp14:anchorId="2224A669" wp14:editId="7310D60B">
+                  <wp:simplePos x="0" y="0"/>
+                  <wp:positionH relativeFrom="column">
+                    <wp:posOffset>39370</wp:posOffset>
+                  </wp:positionH>
+                  <wp:positionV relativeFrom="paragraph">
+                    <wp:posOffset>28575</wp:posOffset>
+                  </wp:positionV>
+                  <wp:extent cx="1190625" cy="1111999"/>
+                  <wp:effectExtent l="0" t="0" r="0" b="0"/>
+                  <wp:wrapSquare wrapText="bothSides"/>
+                  <wp:docPr id="5" name="Imagen 5"/>
+                  <wp:cNvGraphicFramePr>
+                    <a:graphicFrameLocks xmlns:a="http://schemas.openxmlformats.org/drawingml/2006/main" noChangeAspect="1"/>
+                  </wp:cNvGraphicFramePr>
+                  <a:graphic xmlns:a="http://schemas.openxmlformats.org/drawingml/2006/main">
+                    <a:graphicData uri="http://schemas.openxmlformats.org/drawingml/2006/picture">
+                      <pic:pic xmlns:pic="http://schemas.openxmlformats.org/drawingml/2006/picture">
+                        <pic:nvPicPr>
+                          <pic:cNvPr id="0" name="Picture 3"/>
+                          <pic:cNvPicPr>
+                            <a:picLocks noChangeAspect="1" noChangeArrowheads="1"/>
+                          </pic:cNvPicPr>
+                        </pic:nvPicPr>
+                        <pic:blipFill>
+                          <a:blip r:embed="rId9">
+                            <a:extLst>
+                              <a:ext uri="{28A0092B-C50C-407E-A947-70E740481C1C}">
+                                <a14:useLocalDpi xmlns:a14="http://schemas.microsoft.com/office/drawing/2010/main" val="0"/>
+                              </a:ext>
+                            </a:extLst>
+                          </a:blip>
+                          <a:srcRect/>
+                          <a:stretch>
+                            <a:fillRect/>
+                          </a:stretch>
+                        </pic:blipFill>
+                        <pic:spPr bwMode="auto">
+                          <a:xfrm>
+                            <a:off x="0" y="0"/>
+                            <a:ext cx="1190625" cy="1111999"/>
+                          </a:xfrm>
+                          <a:prstGeom prst="rect">
+                            <a:avLst/>
+                          </a:prstGeom>
+                          <a:noFill/>
+                          <a:ln>
+                            <a:noFill/>
+                          </a:ln>
+                        </pic:spPr>
+                      </pic:pic>
+                    </a:graphicData>
+                  </a:graphic>
+                </wp:anchor>
+              </w:drawing>
+            </w:r>
+          </w:p>
+        </w:tc>
+        <w:tc>
+          <w:tcPr>
+            <w:tcW w:w="2410" w:type="dxa"/>
+          </w:tcPr>
+          <w:p>
+            <w:pPr>
+              <w:rPr>
+                <w:rFonts w:ascii="Times New Roman" w:hAnsi="Times New Roman" w:cs="Times New Roman"/>
+                <w:b/>
+                <w:noProof/>
+                <w:sz w:val="40"/>
+                <w:szCs w:val="40"/>
+                <w:lang w:eastAsia="es-UY"/>
+              </w:rPr>
+            </w:pPr>
+            <w:r>
+              <w:rPr>
+                <w:rFonts w:ascii="Times New Roman" w:hAnsi="Times New Roman" w:cs="Times New Roman"/>
+                <w:noProof/>
+                <w:lang w:eastAsia="es-UY"/>
+              </w:rPr>
+              <w:drawing>
+                <wp:anchor distT="0" distB="0" distL="114300" distR="114300" simplePos="0" relativeHeight="251676672" behindDoc="0" locked="0" layoutInCell="1" allowOverlap="1" wp14:anchorId="43BCBA69">
+                  <wp:simplePos x="0" y="0"/>
+                  <wp:positionH relativeFrom="column">
+                    <wp:posOffset>217805</wp:posOffset>
+                  </wp:positionH>
+                  <wp:positionV relativeFrom="paragraph">
+                    <wp:posOffset>0</wp:posOffset>
+                  </wp:positionV>
+                  <wp:extent cx="971550" cy="1144566"/>
+                  <wp:effectExtent l="0" t="0" r="0" b="0"/>
+                  <wp:wrapSquare wrapText="bothSides"/>
+                  <wp:docPr id="6" name="Imagen 6"/>
+                  <wp:cNvGraphicFramePr>
+                    <a:graphicFrameLocks xmlns:a="http://schemas.openxmlformats.org/drawingml/2006/main" noChangeAspect="1"/>
+                  </wp:cNvGraphicFramePr>
+                  <a:graphic xmlns:a="http://schemas.openxmlformats.org/drawingml/2006/main">
+                    <a:graphicData uri="http://schemas.openxmlformats.org/drawingml/2006/picture">
+                      <pic:pic xmlns:pic="http://schemas.openxmlformats.org/drawingml/2006/picture">
+                        <pic:nvPicPr>
+                          <pic:cNvPr id="0" name="Picture 1"/>
+                          <pic:cNvPicPr>
+                            <a:picLocks noChangeAspect="1" noChangeArrowheads="1"/>
+                          </pic:cNvPicPr>
+                        </pic:nvPicPr>
+                        <pic:blipFill>
+                          <a:blip r:embed="rId10">
+                            <a:extLst>
+                              <a:ext uri="{28A0092B-C50C-407E-A947-70E740481C1C}">
+                                <a14:useLocalDpi xmlns:a14="http://schemas.microsoft.com/office/drawing/2010/main" val="0"/>
+                              </a:ext>
+                            </a:extLst>
+                          </a:blip>
+                          <a:srcRect/>
+                          <a:stretch>
+                            <a:fillRect/>
+                          </a:stretch>
+                        </pic:blipFill>
+                        <pic:spPr bwMode="auto">
+                          <a:xfrm>
+                            <a:off x="0" y="0"/>
+                            <a:ext cx="971550" cy="1144566"/>
+                          </a:xfrm>
+                          <a:prstGeom prst="rect">
+                            <a:avLst/>
+                          </a:prstGeom>
+                          <a:noFill/>
+                          <a:ln>
+                            <a:noFill/>
+                          </a:ln>
+                        </pic:spPr>
+                      </pic:pic>
+                    </a:graphicData>
+                  </a:graphic>
+                </wp:anchor>
+              </w:drawing>
+            </w:r>
+          </w:p>
+        </w:tc>
+      </w:tr>
+    </w:tbl>
     <w:p>
       <w:pPr>
         <w:tabs>
@@ -880,12 +1369,14 @@
         </w:tabs>
         <w:jc w:val="both"/>
       </w:pPr>
+      <w:bookmarkStart w:id="0" w:name="_GoBack"/>
+      <w:bookmarkEnd w:id="0"/>
     </w:p>
     <w:sectPr>
-      <w:headerReference w:type="even" r:id="rId7"/>
-      <w:headerReference w:type="default" r:id="rId8"/>
-      <w:footerReference w:type="default" r:id="rId9"/>
-      <w:headerReference w:type="first" r:id="rId10"/>
+      <w:headerReference w:type="even" r:id="rId11"/>
+      <w:headerReference w:type="default" r:id="rId12"/>
+      <w:footerReference w:type="default" r:id="rId13"/>
+      <w:headerReference w:type="first" r:id="rId14"/>
       <w:pgSz w:w="11906" w:h="16838"/>
       <w:pgMar w:top="567" w:right="964" w:bottom="680" w:left="964" w:header="709" w:footer="709" w:gutter="0"/>
       <w:cols w:space="708"/>
@@ -1849,6 +2340,28 @@
       <w:contextualSpacing/>
     </w:pPr>
   </w:style>
+  <w:style w:type="table" w:styleId="Tablaconcuadrcula">
+    <w:name w:val="Table Grid"/>
+    <w:basedOn w:val="Tablanormal"/>
+    <w:uiPriority w:val="39"/>
+    <w:rsid w:val="00B51CED"/>
+    <w:pPr>
+      <w:spacing w:after="0" w:line="240" w:lineRule="auto"/>
+    </w:pPr>
+    <w:rPr>
+      <w:lang w:val="es-UY"/>
+    </w:rPr>
+    <w:tblPr>
+      <w:tblBorders>
+        <w:top w:val="single" w:sz="4" w:space="0" w:color="auto"/>
+        <w:left w:val="single" w:sz="4" w:space="0" w:color="auto"/>
+        <w:bottom w:val="single" w:sz="4" w:space="0" w:color="auto"/>
+        <w:right w:val="single" w:sz="4" w:space="0" w:color="auto"/>
+        <w:insideH w:val="single" w:sz="4" w:space="0" w:color="auto"/>
+        <w:insideV w:val="single" w:sz="4" w:space="0" w:color="auto"/>
+      </w:tblBorders>
+    </w:tblPr>
+  </w:style>
 </w:styles>
 </file>
 

</xml_diff>

<commit_message>
Mas del integrador, falta TALLER y ligar la parte 3º con los anexos y los CE con actas
</commit_message>
<xml_diff>
--- a/Actividades/Proy01002/Reglamento Interno.docx
+++ b/Actividades/Proy01002/Reglamento Interno.docx
@@ -84,14 +84,7 @@
           <w:sz w:val="80"/>
           <w:szCs w:val="80"/>
         </w:rPr>
-        <w:t>Reglamento interno</w:t>
-      </w:r>
-      <w:r>
-        <w:rPr>
-          <w:sz w:val="80"/>
-          <w:szCs w:val="80"/>
-        </w:rPr>
-        <w:t xml:space="preserve"> </w:t>
+        <w:t xml:space="preserve">Reglamento interno </w:t>
       </w:r>
     </w:p>
     <w:p>
@@ -106,7 +99,23 @@
           <w:sz w:val="28"/>
           <w:szCs w:val="28"/>
         </w:rPr>
-        <w:t>Primera entrega 25/6/2019</w:t>
+        <w:t>Primera entrega 2</w:t>
+      </w:r>
+      <w:r>
+        <w:rPr>
+          <w:sz w:val="28"/>
+          <w:szCs w:val="28"/>
+        </w:rPr>
+        <w:t>6</w:t>
+      </w:r>
+      <w:bookmarkStart w:id="0" w:name="_GoBack"/>
+      <w:bookmarkEnd w:id="0"/>
+      <w:r>
+        <w:rPr>
+          <w:sz w:val="28"/>
+          <w:szCs w:val="28"/>
+        </w:rPr>
+        <w:t>/6/2019</w:t>
       </w:r>
     </w:p>
     <w:p>
@@ -1010,8 +1019,6 @@
         </w:rPr>
         <w:t xml:space="preserve">se desintegra (el numero de integrantes en menor a 3) los nuevos grupos resultaste no podrán ante ninguna situación utilizar el nombre ni el logo del antiguo grupo. </w:t>
       </w:r>
-      <w:bookmarkStart w:id="0" w:name="_GoBack"/>
-      <w:bookmarkEnd w:id="0"/>
     </w:p>
     <w:p>
       <w:pPr>

</xml_diff>